<commit_message>
Assignment 1C notebook, model and report
</commit_message>
<xml_diff>
--- a/reports/12964298_assignment1c.docx
+++ b/reports/12964298_assignment1c.docx
@@ -426,17 +426,7 @@
                 <w:szCs w:val="22"/>
                 <w:lang w:eastAsia="en-GB"/>
               </w:rPr>
-              <w:t>3_SVM</w:t>
-            </w:r>
-            <w:r>
-              <w:rPr>
-                <w:rFonts w:ascii="Arial" w:eastAsia="Times New Roman" w:hAnsi="Arial" w:cs="Arial"/>
-                <w:color w:val="000000"/>
-                <w:sz w:val="22"/>
-                <w:szCs w:val="22"/>
-                <w:lang w:eastAsia="en-GB"/>
-              </w:rPr>
-              <w:t>_voting</w:t>
+              <w:t>3_SVM_voting</w:t>
             </w:r>
             <w:r>
               <w:rPr>
@@ -1079,7 +1069,7 @@
           <w:lang w:eastAsia="en-GB"/>
         </w:rPr>
         <w:pict w14:anchorId="5E75A2D3">
-          <v:rect id="_x0000_i1027" alt="" style="width:418.35pt;height:.05pt;mso-width-percent:0;mso-height-percent:0;mso-width-percent:0;mso-height-percent:0" o:hrpct="927" o:hralign="center" o:hrstd="t" o:hr="t" fillcolor="#a0a0a0" stroked="f"/>
+          <v:rect id="_x0000_i1027" alt="" style="width:417.9pt;height:.05pt;mso-width-percent:0;mso-height-percent:0;mso-width-percent:0;mso-height-percent:0" o:hrpct="926" o:hralign="center" o:hrstd="t" o:hr="t" fillcolor="#a0a0a0" stroked="f"/>
         </w:pict>
       </w:r>
     </w:p>
@@ -1947,7 +1937,7 @@
           <w:lang w:eastAsia="en-GB"/>
         </w:rPr>
         <w:pict w14:anchorId="61F46E37">
-          <v:rect id="_x0000_i1026" alt="" style="width:418.35pt;height:.05pt;mso-width-percent:0;mso-height-percent:0;mso-width-percent:0;mso-height-percent:0" o:hrpct="927" o:hralign="center" o:hrstd="t" o:hr="t" fillcolor="#a0a0a0" stroked="f"/>
+          <v:rect id="_x0000_i1026" alt="" style="width:417.9pt;height:.05pt;mso-width-percent:0;mso-height-percent:0;mso-width-percent:0;mso-height-percent:0" o:hrpct="926" o:hralign="center" o:hrstd="t" o:hr="t" fillcolor="#a0a0a0" stroked="f"/>
         </w:pict>
       </w:r>
     </w:p>
@@ -1971,8 +1961,8 @@
         <w:tblLook w:val="04A0" w:firstRow="1" w:lastRow="0" w:firstColumn="1" w:lastColumn="0" w:noHBand="0" w:noVBand="1"/>
       </w:tblPr>
       <w:tblGrid>
-        <w:gridCol w:w="1630"/>
-        <w:gridCol w:w="7407"/>
+        <w:gridCol w:w="1761"/>
+        <w:gridCol w:w="7276"/>
       </w:tblGrid>
       <w:tr>
         <w:trPr>
@@ -2250,6 +2240,170 @@
           </w:p>
           <w:p>
             <w:pPr>
+              <w:pStyle w:val="Heading2"/>
+              <w:rPr>
+                <w:rFonts w:eastAsia="Times New Roman"/>
+                <w:lang w:eastAsia="en-GB"/>
+              </w:rPr>
+            </w:pPr>
+            <w:r>
+              <w:rPr>
+                <w:rFonts w:eastAsia="Times New Roman"/>
+                <w:lang w:eastAsia="en-GB"/>
+              </w:rPr>
+              <w:lastRenderedPageBreak/>
+              <w:t>WITH SVM</w:t>
+            </w:r>
+          </w:p>
+          <w:p>
+            <w:pPr>
+              <w:rPr>
+                <w:rFonts w:eastAsia="Times New Roman" w:cstheme="minorHAnsi"/>
+                <w:lang w:eastAsia="en-GB"/>
+              </w:rPr>
+            </w:pPr>
+            <w:r>
+              <w:rPr>
+                <w:rFonts w:eastAsia="Times New Roman" w:cstheme="minorHAnsi"/>
+                <w:lang w:eastAsia="en-GB"/>
+              </w:rPr>
+              <w:t>AUC (Training): 0.723</w:t>
+            </w:r>
+          </w:p>
+          <w:p>
+            <w:pPr>
+              <w:rPr>
+                <w:rFonts w:eastAsia="Times New Roman" w:cstheme="minorHAnsi"/>
+                <w:lang w:eastAsia="en-GB"/>
+              </w:rPr>
+            </w:pPr>
+            <w:r>
+              <w:rPr>
+                <w:rFonts w:eastAsia="Times New Roman" w:cstheme="minorHAnsi"/>
+                <w:lang w:eastAsia="en-GB"/>
+              </w:rPr>
+              <w:t>AUC (Test – Kaggle): 0.71</w:t>
+            </w:r>
+            <w:r>
+              <w:rPr>
+                <w:rFonts w:eastAsia="Times New Roman" w:cstheme="minorHAnsi"/>
+                <w:lang w:eastAsia="en-GB"/>
+              </w:rPr>
+              <w:t>3</w:t>
+            </w:r>
+          </w:p>
+          <w:p>
+            <w:pPr>
+              <w:rPr>
+                <w:rFonts w:eastAsia="Times New Roman" w:cstheme="minorHAnsi"/>
+                <w:lang w:eastAsia="en-GB"/>
+              </w:rPr>
+            </w:pPr>
+          </w:p>
+          <w:p>
+            <w:pPr>
+              <w:rPr>
+                <w:rFonts w:eastAsia="Times New Roman" w:cstheme="minorHAnsi"/>
+                <w:lang w:eastAsia="en-GB"/>
+              </w:rPr>
+            </w:pPr>
+            <w:r>
+              <w:rPr>
+                <w:rFonts w:eastAsia="Times New Roman" w:cstheme="minorHAnsi"/>
+                <w:lang w:eastAsia="en-GB"/>
+              </w:rPr>
+              <w:t>(On raw training data)</w:t>
+            </w:r>
+          </w:p>
+          <w:p>
+            <w:pPr>
+              <w:rPr>
+                <w:rFonts w:eastAsia="Times New Roman" w:cstheme="minorHAnsi"/>
+                <w:lang w:eastAsia="en-GB"/>
+              </w:rPr>
+            </w:pPr>
+            <w:r>
+              <w:rPr>
+                <w:rFonts w:eastAsia="Times New Roman" w:cstheme="minorHAnsi"/>
+                <w:lang w:eastAsia="en-GB"/>
+              </w:rPr>
+              <w:t>Precision (Negative Class / Positive Class): 0.</w:t>
+            </w:r>
+            <w:r>
+              <w:rPr>
+                <w:rFonts w:eastAsia="Times New Roman" w:cstheme="minorHAnsi"/>
+                <w:lang w:eastAsia="en-GB"/>
+              </w:rPr>
+              <w:t>29</w:t>
+            </w:r>
+            <w:r>
+              <w:rPr>
+                <w:rFonts w:eastAsia="Times New Roman" w:cstheme="minorHAnsi"/>
+                <w:lang w:eastAsia="en-GB"/>
+              </w:rPr>
+              <w:t>/0.9</w:t>
+            </w:r>
+          </w:p>
+          <w:p>
+            <w:pPr>
+              <w:rPr>
+                <w:rFonts w:eastAsia="Times New Roman" w:cstheme="minorHAnsi"/>
+                <w:lang w:eastAsia="en-GB"/>
+              </w:rPr>
+            </w:pPr>
+            <w:r>
+              <w:rPr>
+                <w:rFonts w:eastAsia="Times New Roman" w:cstheme="minorHAnsi"/>
+                <w:lang w:eastAsia="en-GB"/>
+              </w:rPr>
+              <w:t>Recall (Negative Class / Positive Class): 0.</w:t>
+            </w:r>
+            <w:r>
+              <w:rPr>
+                <w:rFonts w:eastAsia="Times New Roman" w:cstheme="minorHAnsi"/>
+                <w:lang w:eastAsia="en-GB"/>
+              </w:rPr>
+              <w:t>60</w:t>
+            </w:r>
+            <w:r>
+              <w:rPr>
+                <w:rFonts w:eastAsia="Times New Roman" w:cstheme="minorHAnsi"/>
+                <w:lang w:eastAsia="en-GB"/>
+              </w:rPr>
+              <w:t>/0.7</w:t>
+            </w:r>
+            <w:r>
+              <w:rPr>
+                <w:rFonts w:eastAsia="Times New Roman" w:cstheme="minorHAnsi"/>
+                <w:lang w:eastAsia="en-GB"/>
+              </w:rPr>
+              <w:t>1</w:t>
+            </w:r>
+          </w:p>
+          <w:p>
+            <w:pPr>
+              <w:rPr>
+                <w:rFonts w:eastAsia="Times New Roman" w:cstheme="minorHAnsi"/>
+                <w:lang w:eastAsia="en-GB"/>
+              </w:rPr>
+            </w:pPr>
+            <w:r>
+              <w:rPr>
+                <w:rFonts w:eastAsia="Times New Roman" w:cstheme="minorHAnsi"/>
+                <w:lang w:eastAsia="en-GB"/>
+              </w:rPr>
+              <w:t>F1 (Negative Class / Positive Class): 0.4/0.</w:t>
+            </w:r>
+            <w:r>
+              <w:rPr>
+                <w:rFonts w:eastAsia="Times New Roman" w:cstheme="minorHAnsi"/>
+                <w:lang w:eastAsia="en-GB"/>
+              </w:rPr>
+              <w:t>79</w:t>
+            </w:r>
+          </w:p>
+          <w:p>
+            <w:pPr>
               <w:rPr>
                 <w:rFonts w:eastAsia="Times New Roman" w:cstheme="minorHAnsi"/>
                 <w:lang w:eastAsia="en-GB"/>
@@ -2355,66 +2509,51 @@
                 <w:rFonts w:eastAsia="Times New Roman" w:cstheme="minorHAnsi"/>
                 <w:lang w:eastAsia="en-GB"/>
               </w:rPr>
-              <w:t>The best performing model was the SMOTE model using cross validation calibration on the synthetic data. The model has improved its ability to predict the minority class marginally. Unfortunately</w:t>
-            </w:r>
-            <w:r>
-              <w:rPr>
-                <w:rFonts w:eastAsia="Times New Roman" w:cstheme="minorHAnsi"/>
-                <w:lang w:eastAsia="en-GB"/>
-              </w:rPr>
-              <w:t>,</w:t>
-            </w:r>
-            <w:r>
-              <w:rPr>
-                <w:rFonts w:eastAsia="Times New Roman" w:cstheme="minorHAnsi"/>
-                <w:lang w:eastAsia="en-GB"/>
-              </w:rPr>
-              <w:t xml:space="preserve"> the minor improvement is not large enough to </w:t>
-            </w:r>
-            <w:r>
-              <w:rPr>
-                <w:rFonts w:eastAsia="Times New Roman" w:cstheme="minorHAnsi"/>
-                <w:lang w:eastAsia="en-GB"/>
-              </w:rPr>
-              <w:t>realistically improve the business applications of the model.</w:t>
-            </w:r>
-          </w:p>
-          <w:p>
-            <w:pPr>
-              <w:rPr>
-                <w:rFonts w:eastAsia="Times New Roman" w:cstheme="minorHAnsi"/>
-                <w:lang w:eastAsia="en-GB"/>
-              </w:rPr>
-            </w:pPr>
-          </w:p>
-          <w:p>
-            <w:pPr>
-              <w:rPr>
-                <w:rFonts w:eastAsia="Times New Roman" w:cstheme="minorHAnsi"/>
-                <w:lang w:eastAsia="en-GB"/>
-              </w:rPr>
-            </w:pPr>
-            <w:r>
-              <w:rPr>
-                <w:rFonts w:eastAsia="Times New Roman" w:cstheme="minorHAnsi"/>
-                <w:lang w:eastAsia="en-GB"/>
-              </w:rPr>
-              <w:t>In saying this, small systematic improvements to the model will eventually create business value by improving predictions. By using synthetic data, we were able to improve on the AUC of the model marginally. To a certain extent, this has overcome the issue encountered in the first experiment where there wasn’t enough data in the minority class.</w:t>
-            </w:r>
-          </w:p>
-          <w:p>
-            <w:pPr>
-              <w:rPr>
-                <w:rFonts w:eastAsia="Times New Roman" w:cstheme="minorHAnsi"/>
-                <w:lang w:eastAsia="en-GB"/>
-              </w:rPr>
-            </w:pPr>
-            <w:r>
-              <w:rPr>
-                <w:rFonts w:eastAsia="Times New Roman" w:cstheme="minorHAnsi"/>
-                <w:lang w:eastAsia="en-GB"/>
-              </w:rPr>
-              <w:t xml:space="preserve"> </w:t>
+              <w:t xml:space="preserve">The model including the SVM base classifier performed marginally better on the </w:t>
+            </w:r>
+            <w:r>
+              <w:rPr>
+                <w:rFonts w:eastAsia="Times New Roman" w:cstheme="minorHAnsi"/>
+                <w:lang w:eastAsia="en-GB"/>
+              </w:rPr>
+              <w:t xml:space="preserve">training and </w:t>
+            </w:r>
+            <w:r>
+              <w:rPr>
+                <w:rFonts w:eastAsia="Times New Roman" w:cstheme="minorHAnsi"/>
+                <w:lang w:eastAsia="en-GB"/>
+              </w:rPr>
+              <w:t>test set on Kaggle</w:t>
+            </w:r>
+            <w:r>
+              <w:rPr>
+                <w:rFonts w:eastAsia="Times New Roman" w:cstheme="minorHAnsi"/>
+                <w:lang w:eastAsia="en-GB"/>
+              </w:rPr>
+              <w:t>.</w:t>
+            </w:r>
+          </w:p>
+          <w:p>
+            <w:pPr>
+              <w:rPr>
+                <w:rFonts w:eastAsia="Times New Roman" w:cstheme="minorHAnsi"/>
+                <w:lang w:eastAsia="en-GB"/>
+              </w:rPr>
+            </w:pPr>
+          </w:p>
+          <w:p>
+            <w:pPr>
+              <w:rPr>
+                <w:rFonts w:eastAsia="Times New Roman" w:cstheme="minorHAnsi"/>
+                <w:lang w:eastAsia="en-GB"/>
+              </w:rPr>
+            </w:pPr>
+            <w:r>
+              <w:rPr>
+                <w:rFonts w:eastAsia="Times New Roman" w:cstheme="minorHAnsi"/>
+                <w:lang w:eastAsia="en-GB"/>
+              </w:rPr>
+              <w:t xml:space="preserve">The problems with predicting the minority class were not improved by using the SVM model as part of the base classifier. </w:t>
             </w:r>
           </w:p>
           <w:p>
@@ -2502,71 +2641,33 @@
                 <w:color w:val="000000"/>
                 <w:lang w:eastAsia="en-GB"/>
               </w:rPr>
-              <w:t xml:space="preserve">While the SMOTE technique improved predictions, using synthetic data in model training needs to be used with caution. By using synthetic data, you are essentially ‘guessing’ what the classes should look </w:t>
-            </w:r>
-            <w:proofErr w:type="gramStart"/>
-            <w:r>
-              <w:rPr>
-                <w:rFonts w:eastAsia="Times New Roman" w:cstheme="minorHAnsi"/>
-                <w:color w:val="000000"/>
-                <w:lang w:eastAsia="en-GB"/>
-              </w:rPr>
-              <w:t>like, and</w:t>
-            </w:r>
-            <w:proofErr w:type="gramEnd"/>
-            <w:r>
-              <w:rPr>
-                <w:rFonts w:eastAsia="Times New Roman" w:cstheme="minorHAnsi"/>
-                <w:color w:val="000000"/>
-                <w:lang w:eastAsia="en-GB"/>
-              </w:rPr>
-              <w:t xml:space="preserve"> allow your model to train itself on this guess. </w:t>
-            </w:r>
-          </w:p>
-          <w:p>
-            <w:pPr>
-              <w:rPr>
-                <w:rFonts w:eastAsia="Times New Roman" w:cstheme="minorHAnsi"/>
-                <w:lang w:eastAsia="en-GB"/>
-              </w:rPr>
-            </w:pPr>
-          </w:p>
-          <w:p>
-            <w:pPr>
-              <w:rPr>
-                <w:rFonts w:eastAsia="Times New Roman" w:cstheme="minorHAnsi"/>
-                <w:lang w:eastAsia="en-GB"/>
-              </w:rPr>
-            </w:pPr>
-            <w:r>
-              <w:rPr>
-                <w:rFonts w:eastAsia="Times New Roman" w:cstheme="minorHAnsi"/>
-                <w:lang w:eastAsia="en-GB"/>
-              </w:rPr>
-              <w:t>A way around this could be using a bootstrap resampling method to under sample the majority class. While this would mean the model is trained on less data, it also avoids the issue of generating synthetic data.</w:t>
-            </w:r>
-          </w:p>
-          <w:p>
-            <w:pPr>
-              <w:rPr>
-                <w:rFonts w:eastAsia="Times New Roman" w:cstheme="minorHAnsi"/>
-                <w:lang w:eastAsia="en-GB"/>
-              </w:rPr>
-            </w:pPr>
-          </w:p>
-          <w:p>
-            <w:pPr>
-              <w:rPr>
-                <w:rFonts w:eastAsia="Times New Roman" w:cstheme="minorHAnsi"/>
-                <w:lang w:eastAsia="en-GB"/>
-              </w:rPr>
-            </w:pPr>
-            <w:r>
-              <w:rPr>
-                <w:rFonts w:eastAsia="Times New Roman" w:cstheme="minorHAnsi"/>
-                <w:lang w:eastAsia="en-GB"/>
-              </w:rPr>
-              <w:t>While this experiment focused on resampling the data, feature engineering, and base classifiers have not been explored in great detail. It is entirely possible that we are not using the most appropriate features or base classifiers for this task. More exploration is needed in this area.</w:t>
+              <w:t xml:space="preserve">Unfortunately, since this model did not materially improve the results of the model, the previous issues of predicting the minority class still remain. </w:t>
+            </w:r>
+          </w:p>
+          <w:p>
+            <w:pPr>
+              <w:rPr>
+                <w:rFonts w:eastAsia="Times New Roman" w:cstheme="minorHAnsi"/>
+                <w:color w:val="000000"/>
+                <w:lang w:eastAsia="en-GB"/>
+              </w:rPr>
+            </w:pPr>
+          </w:p>
+          <w:p>
+            <w:pPr>
+              <w:rPr>
+                <w:rFonts w:eastAsia="Times New Roman" w:cstheme="minorHAnsi"/>
+                <w:color w:val="000000"/>
+                <w:lang w:eastAsia="en-GB"/>
+              </w:rPr>
+            </w:pPr>
+            <w:r>
+              <w:rPr>
+                <w:rFonts w:eastAsia="Times New Roman" w:cstheme="minorHAnsi"/>
+                <w:color w:val="000000"/>
+                <w:lang w:eastAsia="en-GB"/>
+              </w:rPr>
+              <w:t>With the addition of the SVM model, the training of the model because significantly more time consuming. Utilising calibration therefore became difficult as it would have extended the training time of the model.</w:t>
             </w:r>
           </w:p>
           <w:p>
@@ -2602,7 +2703,7 @@
           <w:lang w:eastAsia="en-GB"/>
         </w:rPr>
         <w:pict w14:anchorId="79350D97">
-          <v:rect id="_x0000_i1025" alt="" style="width:418.35pt;height:.05pt;mso-width-percent:0;mso-height-percent:0;mso-width-percent:0;mso-height-percent:0" o:hrpct="927" o:hralign="center" o:hrstd="t" o:hr="t" fillcolor="#a0a0a0" stroked="f"/>
+          <v:rect id="_x0000_i1025" alt="" style="width:417.9pt;height:.05pt;mso-width-percent:0;mso-height-percent:0;mso-width-percent:0;mso-height-percent:0" o:hrpct="926" o:hralign="center" o:hrstd="t" o:hr="t" fillcolor="#a0a0a0" stroked="f"/>
         </w:pict>
       </w:r>
     </w:p>
@@ -2626,8 +2727,8 @@
         <w:tblLook w:val="04A0" w:firstRow="1" w:lastRow="0" w:firstColumn="1" w:lastColumn="0" w:noHBand="0" w:noVBand="1"/>
       </w:tblPr>
       <w:tblGrid>
-        <w:gridCol w:w="2202"/>
-        <w:gridCol w:w="6718"/>
+        <w:gridCol w:w="2209"/>
+        <w:gridCol w:w="6711"/>
       </w:tblGrid>
       <w:tr>
         <w:trPr>
@@ -2768,7 +2869,6 @@
                 <w:szCs w:val="22"/>
                 <w:lang w:eastAsia="en-GB"/>
               </w:rPr>
-              <w:lastRenderedPageBreak/>
               <w:t>4.a. Key Learning</w:t>
             </w:r>
           </w:p>
@@ -2802,60 +2902,68 @@
                 <w:rFonts w:eastAsia="Times New Roman" w:cstheme="minorHAnsi"/>
                 <w:lang w:eastAsia="en-GB"/>
               </w:rPr>
-              <w:t xml:space="preserve">Our hypothesis was correct in assuming that the original model struggled to predict the minority class, and therefore an oversampling method </w:t>
-            </w:r>
-            <w:r>
-              <w:rPr>
-                <w:rFonts w:eastAsia="Times New Roman" w:cstheme="minorHAnsi"/>
-                <w:lang w:eastAsia="en-GB"/>
-              </w:rPr>
-              <w:t xml:space="preserve">improved the model. </w:t>
-            </w:r>
-          </w:p>
-          <w:p>
-            <w:pPr>
-              <w:rPr>
-                <w:rFonts w:eastAsia="Times New Roman" w:cstheme="minorHAnsi"/>
-                <w:lang w:eastAsia="en-GB"/>
-              </w:rPr>
-            </w:pPr>
-          </w:p>
-          <w:p>
-            <w:pPr>
-              <w:rPr>
-                <w:rFonts w:eastAsia="Times New Roman" w:cstheme="minorHAnsi"/>
-                <w:lang w:eastAsia="en-GB"/>
-              </w:rPr>
-            </w:pPr>
-            <w:r>
-              <w:rPr>
-                <w:rFonts w:eastAsia="Times New Roman" w:cstheme="minorHAnsi"/>
-                <w:lang w:eastAsia="en-GB"/>
-              </w:rPr>
-              <w:t xml:space="preserve">Our learnings thus far have shown that ensembling different classifiers and reweighting the training data has resulted in improving the prediction on the test set. </w:t>
-            </w:r>
-          </w:p>
-          <w:p>
-            <w:pPr>
-              <w:rPr>
-                <w:rFonts w:eastAsia="Times New Roman" w:cstheme="minorHAnsi"/>
-                <w:lang w:eastAsia="en-GB"/>
-              </w:rPr>
-            </w:pPr>
-          </w:p>
-          <w:p>
-            <w:pPr>
-              <w:rPr>
-                <w:rFonts w:eastAsia="Times New Roman" w:cstheme="minorHAnsi"/>
-                <w:lang w:eastAsia="en-GB"/>
-              </w:rPr>
-            </w:pPr>
-            <w:r>
-              <w:rPr>
-                <w:rFonts w:eastAsia="Times New Roman" w:cstheme="minorHAnsi"/>
-                <w:lang w:eastAsia="en-GB"/>
-              </w:rPr>
-              <w:t>We still need to complete more exploration into base classifiers and feature engineering as these have not been explored in great detail.</w:t>
+              <w:t>The incorporation of the SVM model as part of the base classifier has only marginally improved results. As I attempt to extend the model, the model appears to be overfitting to a larger degree.</w:t>
+            </w:r>
+          </w:p>
+          <w:p>
+            <w:pPr>
+              <w:rPr>
+                <w:rFonts w:eastAsia="Times New Roman" w:cstheme="minorHAnsi"/>
+                <w:lang w:eastAsia="en-GB"/>
+              </w:rPr>
+            </w:pPr>
+          </w:p>
+          <w:p>
+            <w:pPr>
+              <w:rPr>
+                <w:rFonts w:eastAsia="Times New Roman" w:cstheme="minorHAnsi"/>
+                <w:lang w:eastAsia="en-GB"/>
+              </w:rPr>
+            </w:pPr>
+            <w:r>
+              <w:rPr>
+                <w:rFonts w:eastAsia="Times New Roman" w:cstheme="minorHAnsi"/>
+                <w:lang w:eastAsia="en-GB"/>
+              </w:rPr>
+              <w:t>One way around this is to attempt to remove outliers in the larger training dataset. Theoretically this would allow the model to learn more important patterns rather than learn patterns that are not generalisable to the test set.</w:t>
+            </w:r>
+            <w:r>
+              <w:rPr>
+                <w:rFonts w:eastAsia="Times New Roman" w:cstheme="minorHAnsi"/>
+                <w:lang w:eastAsia="en-GB"/>
+              </w:rPr>
+              <w:t xml:space="preserve"> I previously hypothesised that there is a level of inherit randomness in the dataset. </w:t>
+            </w:r>
+          </w:p>
+          <w:p>
+            <w:pPr>
+              <w:rPr>
+                <w:rFonts w:eastAsia="Times New Roman" w:cstheme="minorHAnsi"/>
+                <w:lang w:eastAsia="en-GB"/>
+              </w:rPr>
+            </w:pPr>
+          </w:p>
+          <w:p>
+            <w:pPr>
+              <w:rPr>
+                <w:rFonts w:eastAsia="Times New Roman" w:cstheme="minorHAnsi"/>
+                <w:lang w:eastAsia="en-GB"/>
+              </w:rPr>
+            </w:pPr>
+            <w:r>
+              <w:rPr>
+                <w:rFonts w:eastAsia="Times New Roman" w:cstheme="minorHAnsi"/>
+                <w:lang w:eastAsia="en-GB"/>
+              </w:rPr>
+              <w:lastRenderedPageBreak/>
+              <w:t xml:space="preserve">The entire class has performing models within &lt;0.01 AUC of each other on the test set. </w:t>
+            </w:r>
+            <w:r>
+              <w:rPr>
+                <w:rFonts w:eastAsia="Times New Roman" w:cstheme="minorHAnsi"/>
+                <w:lang w:eastAsia="en-GB"/>
+              </w:rPr>
+              <w:t xml:space="preserve">At best, there is only marginal improvements that are likely to be made on this dataset without overfitting. </w:t>
             </w:r>
           </w:p>
           <w:p>
@@ -2916,6 +3024,7 @@
                 <w:szCs w:val="22"/>
                 <w:lang w:eastAsia="en-GB"/>
               </w:rPr>
+              <w:lastRenderedPageBreak/>
               <w:t>4.b. Suggestions / Recommendations</w:t>
             </w:r>
           </w:p>
@@ -2949,97 +3058,21 @@
                 <w:rFonts w:eastAsia="Times New Roman" w:cstheme="minorHAnsi"/>
                 <w:lang w:eastAsia="en-GB"/>
               </w:rPr>
-              <w:t xml:space="preserve">Future experiments should revisit comparing base classifiers. There are potentially many more complex classifiers not yet considered in our modelling process which could improve on the final model we use. </w:t>
-            </w:r>
-          </w:p>
-          <w:p>
-            <w:pPr>
-              <w:rPr>
-                <w:rFonts w:eastAsia="Times New Roman" w:cstheme="minorHAnsi"/>
-                <w:lang w:eastAsia="en-GB"/>
-              </w:rPr>
-            </w:pPr>
-          </w:p>
-          <w:p>
-            <w:pPr>
-              <w:rPr>
-                <w:rFonts w:eastAsia="Times New Roman" w:cstheme="minorHAnsi"/>
-                <w:lang w:eastAsia="en-GB"/>
-              </w:rPr>
-            </w:pPr>
-            <w:r>
-              <w:rPr>
-                <w:rFonts w:eastAsia="Times New Roman" w:cstheme="minorHAnsi"/>
-                <w:lang w:eastAsia="en-GB"/>
-              </w:rPr>
-              <w:t xml:space="preserve">The only feature engineering used to date has been PCA. </w:t>
-            </w:r>
-            <w:r>
-              <w:rPr>
-                <w:rFonts w:eastAsia="Times New Roman" w:cstheme="minorHAnsi"/>
-                <w:lang w:eastAsia="en-GB"/>
-              </w:rPr>
-              <w:t>Various other techniques could be employed (such as Non-negative matrix factorization or t-SNE) to account for non-linearity and improved information preservation.</w:t>
-            </w:r>
-          </w:p>
-          <w:p>
-            <w:pPr>
-              <w:rPr>
-                <w:rFonts w:eastAsia="Times New Roman" w:cstheme="minorHAnsi"/>
-                <w:lang w:eastAsia="en-GB"/>
-              </w:rPr>
-            </w:pPr>
-          </w:p>
-          <w:p>
-            <w:pPr>
-              <w:rPr>
-                <w:rFonts w:eastAsia="Times New Roman" w:cstheme="minorHAnsi"/>
-                <w:lang w:eastAsia="en-GB"/>
-              </w:rPr>
-            </w:pPr>
-            <w:r>
-              <w:rPr>
-                <w:rFonts w:eastAsia="Times New Roman" w:cstheme="minorHAnsi"/>
-                <w:lang w:eastAsia="en-GB"/>
-              </w:rPr>
-              <w:t>However, r</w:t>
-            </w:r>
-            <w:r>
-              <w:rPr>
-                <w:rFonts w:eastAsia="Times New Roman" w:cstheme="minorHAnsi"/>
-                <w:lang w:eastAsia="en-GB"/>
-              </w:rPr>
-              <w:t>egardless of the modelling</w:t>
-            </w:r>
-            <w:r>
-              <w:rPr>
-                <w:rFonts w:eastAsia="Times New Roman" w:cstheme="minorHAnsi"/>
-                <w:lang w:eastAsia="en-GB"/>
-              </w:rPr>
-              <w:t xml:space="preserve"> or feature engineering methods</w:t>
-            </w:r>
-            <w:r>
-              <w:rPr>
-                <w:rFonts w:eastAsia="Times New Roman" w:cstheme="minorHAnsi"/>
-                <w:lang w:eastAsia="en-GB"/>
-              </w:rPr>
-              <w:t xml:space="preserve"> employed, there is an inherit limitation based on the dataset. Since we are trying to predict whether an NBA rookie will have a </w:t>
-            </w:r>
-            <w:proofErr w:type="gramStart"/>
-            <w:r>
-              <w:rPr>
-                <w:rFonts w:eastAsia="Times New Roman" w:cstheme="minorHAnsi"/>
-                <w:lang w:eastAsia="en-GB"/>
-              </w:rPr>
-              <w:t>5 year</w:t>
-            </w:r>
-            <w:proofErr w:type="gramEnd"/>
-            <w:r>
-              <w:rPr>
-                <w:rFonts w:eastAsia="Times New Roman" w:cstheme="minorHAnsi"/>
-                <w:lang w:eastAsia="en-GB"/>
-              </w:rPr>
-              <w:t xml:space="preserve"> long career, it is entirely possible that there a level of randomness in the data</w:t>
+              <w:t>Attempting</w:t>
+            </w:r>
+            <w:r>
+              <w:rPr>
+                <w:rFonts w:eastAsia="Times New Roman" w:cstheme="minorHAnsi"/>
+                <w:lang w:eastAsia="en-GB"/>
+              </w:rPr>
+              <w:t xml:space="preserve"> to remove outliers in the training set could improve results. </w:t>
+            </w:r>
+            <w:r>
+              <w:rPr>
+                <w:rFonts w:eastAsia="Times New Roman" w:cstheme="minorHAnsi"/>
+                <w:lang w:eastAsia="en-GB"/>
+              </w:rPr>
+              <w:t>Using an autoencoder, or another anomaly detection algorithm, on the test set and then removing stated outliers in the training set could improve the results of the model by removing unnecessary data points</w:t>
             </w:r>
             <w:r>
               <w:rPr>
@@ -3048,63 +3081,29 @@
               </w:rPr>
               <w:t>.</w:t>
             </w:r>
-            <w:r>
-              <w:rPr>
-                <w:rFonts w:eastAsia="Times New Roman" w:cstheme="minorHAnsi"/>
-                <w:lang w:eastAsia="en-GB"/>
-              </w:rPr>
-              <w:t xml:space="preserve"> </w:t>
-            </w:r>
-            <w:r>
-              <w:rPr>
-                <w:rFonts w:eastAsia="Times New Roman" w:cstheme="minorHAnsi"/>
-                <w:lang w:eastAsia="en-GB"/>
-              </w:rPr>
-              <w:t>F</w:t>
-            </w:r>
-            <w:r>
-              <w:rPr>
-                <w:rFonts w:eastAsia="Times New Roman" w:cstheme="minorHAnsi"/>
-                <w:lang w:eastAsia="en-GB"/>
-              </w:rPr>
-              <w:t>or example, career ending injuries to a star prospect</w:t>
-            </w:r>
-            <w:r>
-              <w:rPr>
-                <w:rFonts w:eastAsia="Times New Roman" w:cstheme="minorHAnsi"/>
-                <w:lang w:eastAsia="en-GB"/>
-              </w:rPr>
-              <w:t xml:space="preserve"> would be a significant outlier in our dataset</w:t>
-            </w:r>
-            <w:r>
-              <w:rPr>
-                <w:rFonts w:eastAsia="Times New Roman" w:cstheme="minorHAnsi"/>
-                <w:lang w:eastAsia="en-GB"/>
-              </w:rPr>
-              <w:t xml:space="preserve">. While this is not possible in this context, in a professional context finding more data (such as reason for career ending) could be used to improve the model. </w:t>
-            </w:r>
-            <w:r>
-              <w:rPr>
-                <w:rFonts w:eastAsia="Times New Roman" w:cstheme="minorHAnsi"/>
-                <w:lang w:eastAsia="en-GB"/>
-              </w:rPr>
-              <w:t>In this context, we could potentially look at excluding or downvoting outliers</w:t>
-            </w:r>
-            <w:r>
-              <w:rPr>
-                <w:rFonts w:eastAsia="Times New Roman" w:cstheme="minorHAnsi"/>
-                <w:lang w:eastAsia="en-GB"/>
-              </w:rPr>
-              <w:t xml:space="preserve"> to improve the model.</w:t>
-            </w:r>
-          </w:p>
-          <w:p>
-            <w:pPr>
-              <w:rPr>
-                <w:rFonts w:eastAsia="Times New Roman" w:cstheme="minorHAnsi"/>
-                <w:lang w:eastAsia="en-GB"/>
-              </w:rPr>
-            </w:pPr>
+          </w:p>
+          <w:p>
+            <w:pPr>
+              <w:rPr>
+                <w:rFonts w:eastAsia="Times New Roman" w:cstheme="minorHAnsi"/>
+                <w:lang w:eastAsia="en-GB"/>
+              </w:rPr>
+            </w:pPr>
+          </w:p>
+          <w:p>
+            <w:pPr>
+              <w:rPr>
+                <w:rFonts w:eastAsia="Times New Roman" w:cstheme="minorHAnsi"/>
+                <w:lang w:eastAsia="en-GB"/>
+              </w:rPr>
+            </w:pPr>
+            <w:r>
+              <w:rPr>
+                <w:rFonts w:eastAsia="Times New Roman" w:cstheme="minorHAnsi"/>
+                <w:lang w:eastAsia="en-GB"/>
+              </w:rPr>
+              <w:t xml:space="preserve">Further to this, I have had success in combining other approaches that were differently from my own. Other teams may have taken very different approaches to my team, which if combined with our approach, could improve the final score.  </w:t>
+            </w:r>
           </w:p>
           <w:p>
             <w:pPr>
@@ -3153,7 +3152,6 @@
         <w:pStyle w:val="Heading2"/>
       </w:pPr>
       <w:r>
-        <w:lastRenderedPageBreak/>
         <w:t>Correlation Matrix</w:t>
       </w:r>
     </w:p>
@@ -3209,27 +3207,14 @@
       <w:r>
         <w:t xml:space="preserve">Figure </w:t>
       </w:r>
-      <w:r>
-        <w:fldChar w:fldCharType="begin"/>
-      </w:r>
-      <w:r>
-        <w:instrText xml:space="preserve"> SEQ Figure \* ARABIC </w:instrText>
-      </w:r>
-      <w:r>
-        <w:fldChar w:fldCharType="separate"/>
-      </w:r>
-      <w:r>
-        <w:rPr>
-          <w:noProof/>
-        </w:rPr>
-        <w:t>1</w:t>
-      </w:r>
-      <w:r>
-        <w:rPr>
-          <w:noProof/>
-        </w:rPr>
-        <w:fldChar w:fldCharType="end"/>
-      </w:r>
+      <w:fldSimple w:instr=" SEQ Figure \* ARABIC ">
+        <w:r>
+          <w:rPr>
+            <w:noProof/>
+          </w:rPr>
+          <w:t>1</w:t>
+        </w:r>
+      </w:fldSimple>
       <w:r>
         <w:t>: Correlation Matrix Heatmap</w:t>
       </w:r>

</xml_diff>